<commit_message>
Documentation for logs structure added : Sachin Grover
</commit_message>
<xml_diff>
--- a/documentation/Pedagogical Model DOJO JavaScript Version.docx
+++ b/documentation/Pedagogical Model DOJO JavaScript Version.docx
@@ -948,23 +948,7 @@
       </w:r>
       <w:r>
         <w:tab/>
-        <w:t xml:space="preserve">What sort of hints are given to the user, and why were they needed. For </w:t>
-      </w:r>
-      <w:proofErr w:type="spellStart"/>
-      <w:r>
-        <w:t>eg</w:t>
-      </w:r>
-      <w:proofErr w:type="spellEnd"/>
-      <w:r>
-        <w:t xml:space="preserve">. </w:t>
-      </w:r>
-      <w:proofErr w:type="gramStart"/>
-      <w:r>
-        <w:t>the</w:t>
-      </w:r>
-      <w:proofErr w:type="gramEnd"/>
-      <w:r>
-        <w:t xml:space="preserve"> previous action was wrong which led to creation of a wrong node or the student is not actually moving and taking a lot of time to think. All these actions will lead to providing a hint. Since there is no actual button to ask for a hint it will be presented on its own. It will interpret whether actions are right or wrong and then send it to the Decoder to decide based on the modes and the counters in the student profile to show the Hint or not.</w:t>
+        <w:t>What sort of hints are given to the user, and why were they needed. For eg. the previous action was wrong which led to creation of a wrong node or the student is not actually moving and taking a lot of time to think. All these actions will lead to providing a hint. Since there is no actual button to ask for a hint it will be presented on its own. It will interpret whether actions are right or wrong and then send it to the Decoder to decide based on the modes and the counters in the student profile to show the Hint or not.</w:t>
       </w:r>
     </w:p>
     <w:p>
@@ -1072,7 +1056,7 @@
           <v:shape id="_x0000_i1025" type="#_x0000_t75" style="width:285pt;height:167.25pt" o:ole="">
             <v:imagedata r:id="rId5" o:title=""/>
           </v:shape>
-          <o:OLEObject Type="Embed" ProgID="Visio.Drawing.11" ShapeID="_x0000_i1025" DrawAspect="Content" ObjectID="_1445677462" r:id="rId6"/>
+          <o:OLEObject Type="Embed" ProgID="Visio.Drawing.11" ShapeID="_x0000_i1025" DrawAspect="Content" ObjectID="_1450163467" r:id="rId6"/>
         </w:object>
       </w:r>
       <w:r>
@@ -1080,7 +1064,7 @@
           <v:shape id="_x0000_i1026" type="#_x0000_t75" style="width:133.5pt;height:78pt" o:ole="">
             <v:imagedata r:id="rId7" o:title=""/>
           </v:shape>
-          <o:OLEObject Type="Embed" ProgID="Visio.Drawing.11" ShapeID="_x0000_i1026" DrawAspect="Content" ObjectID="_1445677463" r:id="rId8"/>
+          <o:OLEObject Type="Embed" ProgID="Visio.Drawing.11" ShapeID="_x0000_i1026" DrawAspect="Content" ObjectID="_1450163468" r:id="rId8"/>
         </w:object>
       </w:r>
     </w:p>
@@ -1183,26 +1167,10 @@
         <w:t xml:space="preserve">We can use the original Finite State Machine, with some minor changes to handle the shallow modeling or gaming the system scenarios. </w:t>
       </w:r>
       <w:r>
-        <w:t xml:space="preserve">The implementation in </w:t>
-      </w:r>
-      <w:proofErr w:type="spellStart"/>
-      <w:r>
-        <w:t>j</w:t>
-      </w:r>
-      <w:r>
-        <w:t>avascript</w:t>
-      </w:r>
-      <w:proofErr w:type="spellEnd"/>
-      <w:r>
-        <w:t xml:space="preserve"> we need to create objects for the states which have event listeners based on the </w:t>
-      </w:r>
-      <w:proofErr w:type="spellStart"/>
-      <w:r>
-        <w:t>divs.</w:t>
-      </w:r>
-      <w:proofErr w:type="spellEnd"/>
-      <w:r>
-        <w:t xml:space="preserve"> For the time taken we would need the relative time which can be picked up from the client and thus we just need to verify that whether it is greater than 3 seconds.</w:t>
+        <w:t>The implementation in j</w:t>
+      </w:r>
+      <w:r>
+        <w:t>avascript we need to create objects for the states which have event listeners based on the divs. For the time taken we would need the relative time which can be picked up from the client and thus we just need to verify that whether it is greater than 3 seconds.</w:t>
       </w:r>
     </w:p>
     <w:p>
@@ -1219,15 +1187,7 @@
         <w:jc w:val="both"/>
       </w:pPr>
       <w:r>
-        <w:t xml:space="preserve">Production Rules are based on Facts. The facts here will be exact node changes, whether </w:t>
-      </w:r>
-      <w:proofErr w:type="gramStart"/>
-      <w:r>
-        <w:t>its</w:t>
-      </w:r>
-      <w:proofErr w:type="gramEnd"/>
-      <w:r>
-        <w:t xml:space="preserve"> correct or not, time taken between the previous </w:t>
+        <w:t xml:space="preserve">Production Rules are based on Facts. The facts here will be exact node changes, whether its correct or not, time taken between the previous </w:t>
       </w:r>
       <w:r>
         <w:t>step</w:t>
@@ -1343,15 +1303,7 @@
         <w:t xml:space="preserve"> presented below</w:t>
       </w:r>
       <w:r>
-        <w:t xml:space="preserve">, with the changes for no tab </w:t>
-      </w:r>
-      <w:proofErr w:type="spellStart"/>
-      <w:r>
-        <w:t>Javascript</w:t>
-      </w:r>
-      <w:proofErr w:type="spellEnd"/>
-      <w:r>
-        <w:t xml:space="preserve"> implementation</w:t>
+        <w:t>, with the changes for no tab Javascript implementation</w:t>
       </w:r>
       <w:r>
         <w:t>.</w:t>
@@ -1367,14 +1319,7 @@
       </w:r>
       <w:r>
         <w:tab/>
-      </w:r>
-      <w:proofErr w:type="spellStart"/>
-      <w:r>
-        <w:t>Good_Method</w:t>
-      </w:r>
-      <w:proofErr w:type="spellEnd"/>
-      <w:r>
-        <w:t xml:space="preserve">: The student takes his time to understand the problem. He creates nodes in the proper order (which will be how the author created the nodes while modelling the problem). The help tools were used, with proper time difference. There was no over usage of the </w:t>
+        <w:t xml:space="preserve">Good_Method: The student takes his time to understand the problem. He creates nodes in the proper order (which will be how the author created the nodes while modelling the problem). The help tools were used, with proper time difference. There was no over usage of the </w:t>
       </w:r>
       <w:r>
         <w:t>calculate graph button or other check methods for the problem.</w:t>
@@ -1390,14 +1335,7 @@
       </w:r>
       <w:r>
         <w:tab/>
-      </w:r>
-      <w:proofErr w:type="spellStart"/>
-      <w:r>
-        <w:t>Verify_Info</w:t>
-      </w:r>
-      <w:proofErr w:type="spellEnd"/>
-      <w:r>
-        <w:t>: This would depend on the time student took to create the model and also how many incorrect options did the user try. If the incorrect options are not very quickly selected and the user isn’t just vaguely guessing then he will be placed under this detector.</w:t>
+        <w:t>Verify_Info: This would depend on the time student took to create the model and also how many incorrect options did the user try. If the incorrect options are not very quickly selected and the user isn’t just vaguely guessing then he will be placed under this detector.</w:t>
       </w:r>
     </w:p>
     <w:p>
@@ -1411,14 +1349,7 @@
       </w:r>
       <w:r>
         <w:tab/>
-      </w:r>
-      <w:proofErr w:type="spellStart"/>
-      <w:r>
-        <w:t>Single_Answer</w:t>
-      </w:r>
-      <w:proofErr w:type="spellEnd"/>
-      <w:r>
-        <w:t>: This would mean that whatever steps student followed and the nodes that were created were in proper order. No help required and the user completed the problem very quickly.</w:t>
+        <w:t>Single_Answer: This would mean that whatever steps student followed and the nodes that were created were in proper order. No help required and the user completed the problem very quickly.</w:t>
       </w:r>
     </w:p>
     <w:p>
@@ -1431,14 +1362,7 @@
       </w:r>
       <w:r>
         <w:tab/>
-      </w:r>
-      <w:proofErr w:type="spellStart"/>
-      <w:r>
-        <w:t>Several_Answers</w:t>
-      </w:r>
-      <w:proofErr w:type="spellEnd"/>
-      <w:r>
-        <w:t>: This would mean that student did not try to understand t</w:t>
+        <w:t>Several_Answers: This would mean that student did not try to understand t</w:t>
       </w:r>
       <w:r>
         <w:t xml:space="preserve">he problem and went on guessing. He </w:t>
@@ -1457,14 +1381,7 @@
       </w:r>
       <w:r>
         <w:tab/>
-      </w:r>
-      <w:proofErr w:type="spellStart"/>
-      <w:r>
-        <w:t>Undo_Good_Work</w:t>
-      </w:r>
-      <w:proofErr w:type="spellEnd"/>
-      <w:r>
-        <w:t>: This would mean that there is a modelling misconception with the student and the student is trying to run an incomplete model or he was correct initially but created extra nodes after that were not a part of the final solution.</w:t>
+        <w:t>Undo_Good_Work: This would mean that there is a modelling misconception with the student and the student is trying to run an incomplete model or he was correct initially but created extra nodes after that were not a part of the final solution.</w:t>
       </w:r>
     </w:p>
     <w:p>
@@ -1477,70 +1394,15 @@
       </w:r>
       <w:r>
         <w:tab/>
-      </w:r>
-      <w:proofErr w:type="spellStart"/>
-      <w:r>
-        <w:t>GiveUp</w:t>
-      </w:r>
-      <w:proofErr w:type="spellEnd"/>
-      <w:r>
-        <w:t>: This would be the case if the user gives up on the problem.</w:t>
-      </w:r>
-    </w:p>
-    <w:p>
-      <w:pPr>
-        <w:jc w:val="both"/>
-      </w:pPr>
-      <w:r>
-        <w:t xml:space="preserve">Here the deep modelling detectors will be </w:t>
-      </w:r>
-      <w:proofErr w:type="spellStart"/>
-      <w:r>
-        <w:t>Good_Method</w:t>
-      </w:r>
-      <w:proofErr w:type="spellEnd"/>
-      <w:r>
-        <w:t xml:space="preserve"> and </w:t>
-      </w:r>
-      <w:proofErr w:type="spellStart"/>
-      <w:r>
-        <w:t>Verifiy_Info</w:t>
-      </w:r>
-      <w:proofErr w:type="spellEnd"/>
-      <w:r>
-        <w:t xml:space="preserve"> whereas </w:t>
-      </w:r>
-      <w:proofErr w:type="spellStart"/>
-      <w:r>
-        <w:t>Several_Answers</w:t>
-      </w:r>
-      <w:proofErr w:type="spellEnd"/>
-      <w:r>
-        <w:t xml:space="preserve">, </w:t>
-      </w:r>
-      <w:proofErr w:type="spellStart"/>
-      <w:r>
-        <w:t>Undo_Good_Work</w:t>
-      </w:r>
-      <w:proofErr w:type="spellEnd"/>
-      <w:r>
-        <w:t xml:space="preserve"> and </w:t>
-      </w:r>
-      <w:proofErr w:type="spellStart"/>
-      <w:r>
-        <w:t>GiveUp</w:t>
-      </w:r>
-      <w:proofErr w:type="spellEnd"/>
-      <w:r>
-        <w:t xml:space="preserve"> will mean shallow modelling technique was followed. The </w:t>
-      </w:r>
-      <w:proofErr w:type="spellStart"/>
-      <w:r>
-        <w:t>Single_Answer</w:t>
-      </w:r>
-      <w:proofErr w:type="spellEnd"/>
-      <w:r>
-        <w:t xml:space="preserve"> would mean the neutral modelling technique.</w:t>
+        <w:t>GiveUp: This would be the case if the user gives up on the problem.</w:t>
+      </w:r>
+    </w:p>
+    <w:p>
+      <w:pPr>
+        <w:jc w:val="both"/>
+      </w:pPr>
+      <w:r>
+        <w:t>Here the deep modelling detectors will be Good_Method and Verifiy_Info whereas Several_Answers, Undo_Good_Work and GiveUp will mean shallow modelling technique was followed. The Single_Answer would mean the neutral modelling technique.</w:t>
       </w:r>
     </w:p>
     <w:p>
@@ -1701,15 +1563,8 @@
         </w:numPr>
         <w:jc w:val="both"/>
       </w:pPr>
-      <w:proofErr w:type="spellStart"/>
-      <w:proofErr w:type="gramStart"/>
-      <w:r>
-        <w:t>tID</w:t>
-      </w:r>
-      <w:proofErr w:type="spellEnd"/>
-      <w:proofErr w:type="gramEnd"/>
-      <w:r>
-        <w:t xml:space="preserve"> – this is the serial number, which is the primary key for the table.</w:t>
+      <w:r>
+        <w:t>tID – this is the serial number, which is the primary key for the table.</w:t>
       </w:r>
     </w:p>
     <w:p>
@@ -1721,29 +1576,8 @@
         </w:numPr>
         <w:jc w:val="both"/>
       </w:pPr>
-      <w:proofErr w:type="spellStart"/>
-      <w:r>
-        <w:t>SessionID</w:t>
-      </w:r>
-      <w:proofErr w:type="spellEnd"/>
-      <w:r>
-        <w:t xml:space="preserve"> – foreign key. This together with </w:t>
-      </w:r>
-      <w:proofErr w:type="spellStart"/>
-      <w:r>
-        <w:t>tID</w:t>
-      </w:r>
-      <w:proofErr w:type="spellEnd"/>
-      <w:r>
-        <w:t xml:space="preserve"> can also be used as a primary key even if </w:t>
-      </w:r>
-      <w:proofErr w:type="spellStart"/>
-      <w:r>
-        <w:t>tID</w:t>
-      </w:r>
-      <w:proofErr w:type="spellEnd"/>
-      <w:r>
-        <w:t xml:space="preserve"> is unique.</w:t>
+      <w:r>
+        <w:t>SessionID – foreign key. This together with tID can also be used as a primary key even if tID is unique.</w:t>
       </w:r>
     </w:p>
     <w:p>
@@ -1755,27 +1589,12 @@
         </w:numPr>
         <w:jc w:val="both"/>
       </w:pPr>
-      <w:proofErr w:type="gramStart"/>
       <w:r>
         <w:lastRenderedPageBreak/>
-        <w:t>method</w:t>
-      </w:r>
-      <w:proofErr w:type="gramEnd"/>
-      <w:r>
-        <w:t xml:space="preserve"> – this will be the action taken by the user and what has been interpreted from those actions.</w:t>
-      </w:r>
-      <w:r>
-        <w:t xml:space="preserve"> Here the actions </w:t>
-      </w:r>
-      <w:proofErr w:type="spellStart"/>
-      <w:proofErr w:type="gramStart"/>
-      <w:r>
-        <w:t>wont</w:t>
-      </w:r>
-      <w:proofErr w:type="spellEnd"/>
-      <w:proofErr w:type="gramEnd"/>
-      <w:r>
-        <w:t xml:space="preserve"> be so small as how the mouse was moved but rather the bigger action. Like node was created with so and so values and whether it was in line with Target Node Strategy.</w:t>
+        <w:t>method – this will be the action taken by the user and what has been interpreted from those actions.</w:t>
+      </w:r>
+      <w:r>
+        <w:t xml:space="preserve"> Here the actions wont be so small as how the mouse was moved but rather the bigger action. Like node was created with so and so values and whether it was in line with Target Node Strategy.</w:t>
       </w:r>
     </w:p>
     <w:p>
@@ -1815,13 +1634,8 @@
         </w:numPr>
         <w:jc w:val="both"/>
       </w:pPr>
-      <w:proofErr w:type="spellStart"/>
-      <w:r>
-        <w:t>SessionID</w:t>
-      </w:r>
-      <w:proofErr w:type="spellEnd"/>
-      <w:r>
-        <w:t xml:space="preserve"> – primary key for this table</w:t>
+      <w:r>
+        <w:t>SessionID – primary key for this table</w:t>
       </w:r>
     </w:p>
     <w:p>
@@ -1878,37 +1692,39 @@
       <w:r>
         <w:t>Class – section where the tutor is being used like whether it is CPI360 or sustainability</w:t>
       </w:r>
-    </w:p>
-    <w:p>
-      <w:pPr>
-        <w:jc w:val="both"/>
-      </w:pPr>
-      <w:r>
-        <w:t xml:space="preserve">The table created in this format will actually be a JSON key-value at the end. These values will be added to another table which will just have the time, action and response as shown below. The response will have the </w:t>
-      </w:r>
-      <w:proofErr w:type="spellStart"/>
-      <w:r>
-        <w:t>json</w:t>
-      </w:r>
-      <w:proofErr w:type="spellEnd"/>
-      <w:r>
-        <w:t xml:space="preserve"> values which will explain the complete flow of the problem. It will have the action taken by the user as well as the interpretation done by the interpreter part of PM. </w:t>
-      </w:r>
-    </w:p>
-    <w:p>
-      <w:pPr>
-        <w:jc w:val="both"/>
-      </w:pPr>
-      <w:r>
-        <w:t xml:space="preserve">Now the logs for the software will be written by all the action interpretations of the user with the relative time from the start of the problem. Everything that will be entered in the database will be written like a JSON key-value pair. For </w:t>
-      </w:r>
-      <w:proofErr w:type="spellStart"/>
-      <w:r>
-        <w:t>eg</w:t>
-      </w:r>
-      <w:proofErr w:type="spellEnd"/>
-      <w:r>
-        <w:t>:</w:t>
+      <w:r>
+        <w:t>.</w:t>
+      </w:r>
+    </w:p>
+    <w:p>
+      <w:pPr>
+        <w:pStyle w:val="ListParagraph"/>
+        <w:numPr>
+          <w:ilvl w:val="0"/>
+          <w:numId w:val="7"/>
+        </w:numPr>
+        <w:jc w:val="both"/>
+      </w:pPr>
+      <w:r>
+        <w:t>Problem – Problem name on which the user is working.</w:t>
+      </w:r>
+      <w:bookmarkStart w:id="0" w:name="_GoBack"/>
+      <w:bookmarkEnd w:id="0"/>
+    </w:p>
+    <w:p>
+      <w:pPr>
+        <w:jc w:val="both"/>
+      </w:pPr>
+      <w:r>
+        <w:t xml:space="preserve">The table created in this format will actually be a JSON key-value at the end. These values will be added to another table which will just have the time, action and response as shown below. The response will have the json values which will explain the complete flow of the problem. It will have the action taken by the user as well as the interpretation done by the interpreter part of PM. </w:t>
+      </w:r>
+    </w:p>
+    <w:p>
+      <w:pPr>
+        <w:jc w:val="both"/>
+      </w:pPr>
+      <w:r>
+        <w:t>Now the logs for the software will be written by all the action interpretations of the user with the relative time from the start of the problem. Everything that will be entered in the database will be written like a JSON key-value pair. For eg:</w:t>
       </w:r>
     </w:p>
     <w:tbl>
@@ -2121,27 +1937,7 @@
                 <w:sz w:val="27"/>
                 <w:szCs w:val="27"/>
               </w:rPr>
-              <w:t>{"user":"</w:t>
-            </w:r>
-            <w:proofErr w:type="spellStart"/>
-            <w:r>
-              <w:rPr>
-                <w:rFonts w:ascii="Times New Roman" w:eastAsia="Times New Roman" w:hAnsi="Times New Roman" w:cs="Times New Roman"/>
-                <w:color w:val="000000"/>
-                <w:sz w:val="27"/>
-                <w:szCs w:val="27"/>
-              </w:rPr>
-              <w:t>sachin</w:t>
-            </w:r>
-            <w:proofErr w:type="spellEnd"/>
-            <w:r>
-              <w:rPr>
-                <w:rFonts w:ascii="Times New Roman" w:eastAsia="Times New Roman" w:hAnsi="Times New Roman" w:cs="Times New Roman"/>
-                <w:color w:val="000000"/>
-                <w:sz w:val="27"/>
-                <w:szCs w:val="27"/>
-              </w:rPr>
-              <w:t>", "problem":"kr1b", "section":"andestutor.org", "extra":""}</w:t>
+              <w:t>{"user":"sachin", "problem":"kr1b", "section":"andestutor.org", "extra":""}</w:t>
             </w:r>
           </w:p>
         </w:tc>
@@ -2179,67 +1975,7 @@
                 <w:sz w:val="27"/>
                 <w:szCs w:val="27"/>
               </w:rPr>
-              <w:t>{"</w:t>
-            </w:r>
-            <w:proofErr w:type="spellStart"/>
-            <w:r>
-              <w:rPr>
-                <w:rFonts w:ascii="Times New Roman" w:eastAsia="Times New Roman" w:hAnsi="Times New Roman" w:cs="Times New Roman"/>
-                <w:color w:val="000000"/>
-                <w:sz w:val="27"/>
-                <w:szCs w:val="27"/>
-              </w:rPr>
-              <w:t>action":"new-object</w:t>
-            </w:r>
-            <w:proofErr w:type="spellEnd"/>
-            <w:r>
-              <w:rPr>
-                <w:rFonts w:ascii="Times New Roman" w:eastAsia="Times New Roman" w:hAnsi="Times New Roman" w:cs="Times New Roman"/>
-                <w:color w:val="000000"/>
-                <w:sz w:val="27"/>
-                <w:szCs w:val="27"/>
-              </w:rPr>
-              <w:t>", "</w:t>
-            </w:r>
-            <w:proofErr w:type="spellStart"/>
-            <w:r>
-              <w:rPr>
-                <w:rFonts w:ascii="Times New Roman" w:eastAsia="Times New Roman" w:hAnsi="Times New Roman" w:cs="Times New Roman"/>
-                <w:color w:val="000000"/>
-                <w:sz w:val="27"/>
-                <w:szCs w:val="27"/>
-              </w:rPr>
-              <w:t>type":"statement</w:t>
-            </w:r>
-            <w:proofErr w:type="spellEnd"/>
-            <w:r>
-              <w:rPr>
-                <w:rFonts w:ascii="Times New Roman" w:eastAsia="Times New Roman" w:hAnsi="Times New Roman" w:cs="Times New Roman"/>
-                <w:color w:val="000000"/>
-                <w:sz w:val="27"/>
-                <w:szCs w:val="27"/>
-              </w:rPr>
-              <w:t>", "id":"statement0", "</w:t>
-            </w:r>
-            <w:proofErr w:type="spellStart"/>
-            <w:r>
-              <w:rPr>
-                <w:rFonts w:ascii="Times New Roman" w:eastAsia="Times New Roman" w:hAnsi="Times New Roman" w:cs="Times New Roman"/>
-                <w:color w:val="000000"/>
-                <w:sz w:val="27"/>
-                <w:szCs w:val="27"/>
-              </w:rPr>
-              <w:t>mode":"locked</w:t>
-            </w:r>
-            <w:proofErr w:type="spellEnd"/>
-            <w:r>
-              <w:rPr>
-                <w:rFonts w:ascii="Times New Roman" w:eastAsia="Times New Roman" w:hAnsi="Times New Roman" w:cs="Times New Roman"/>
-                <w:color w:val="000000"/>
-                <w:sz w:val="27"/>
-                <w:szCs w:val="27"/>
-              </w:rPr>
-              <w:t>", "x":10,"y":10,"width":400,"text":"A wheel is rotating clockwise at a constant angular velocity"}</w:t>
+              <w:t>{"action":"new-object", "type":"statement", "id":"statement0", "mode":"locked", "x":10,"y":10,"width":400,"text":"A wheel is rotating clockwise at a constant angular velocity"}</w:t>
             </w:r>
           </w:p>
           <w:p>
@@ -2263,67 +1999,7 @@
                 <w:sz w:val="27"/>
                 <w:szCs w:val="27"/>
               </w:rPr>
-              <w:t>{"</w:t>
-            </w:r>
-            <w:proofErr w:type="spellStart"/>
-            <w:r>
-              <w:rPr>
-                <w:rFonts w:ascii="Times New Roman" w:eastAsia="Times New Roman" w:hAnsi="Times New Roman" w:cs="Times New Roman"/>
-                <w:color w:val="000000"/>
-                <w:sz w:val="27"/>
-                <w:szCs w:val="27"/>
-              </w:rPr>
-              <w:t>action":"new-object</w:t>
-            </w:r>
-            <w:proofErr w:type="spellEnd"/>
-            <w:r>
-              <w:rPr>
-                <w:rFonts w:ascii="Times New Roman" w:eastAsia="Times New Roman" w:hAnsi="Times New Roman" w:cs="Times New Roman"/>
-                <w:color w:val="000000"/>
-                <w:sz w:val="27"/>
-                <w:szCs w:val="27"/>
-              </w:rPr>
-              <w:t>", "</w:t>
-            </w:r>
-            <w:proofErr w:type="spellStart"/>
-            <w:r>
-              <w:rPr>
-                <w:rFonts w:ascii="Times New Roman" w:eastAsia="Times New Roman" w:hAnsi="Times New Roman" w:cs="Times New Roman"/>
-                <w:color w:val="000000"/>
-                <w:sz w:val="27"/>
-                <w:szCs w:val="27"/>
-              </w:rPr>
-              <w:t>type":"statement</w:t>
-            </w:r>
-            <w:proofErr w:type="spellEnd"/>
-            <w:r>
-              <w:rPr>
-                <w:rFonts w:ascii="Times New Roman" w:eastAsia="Times New Roman" w:hAnsi="Times New Roman" w:cs="Times New Roman"/>
-                <w:color w:val="000000"/>
-                <w:sz w:val="27"/>
-                <w:szCs w:val="27"/>
-              </w:rPr>
-              <w:t>", "id":"statement1", "</w:t>
-            </w:r>
-            <w:proofErr w:type="spellStart"/>
-            <w:r>
-              <w:rPr>
-                <w:rFonts w:ascii="Times New Roman" w:eastAsia="Times New Roman" w:hAnsi="Times New Roman" w:cs="Times New Roman"/>
-                <w:color w:val="000000"/>
-                <w:sz w:val="27"/>
-                <w:szCs w:val="27"/>
-              </w:rPr>
-              <w:t>mode":"locked</w:t>
-            </w:r>
-            <w:proofErr w:type="spellEnd"/>
-            <w:r>
-              <w:rPr>
-                <w:rFonts w:ascii="Times New Roman" w:eastAsia="Times New Roman" w:hAnsi="Times New Roman" w:cs="Times New Roman"/>
-                <w:color w:val="000000"/>
-                <w:sz w:val="27"/>
-                <w:szCs w:val="27"/>
-              </w:rPr>
-              <w:t>", "x":10,"y":35,"width":400,"text":"of 3*π rad/s. What is the magnitude of the angular"}</w:t>
+              <w:t>{"action":"new-object", "type":"statement", "id":"statement1", "mode":"locked", "x":10,"y":35,"width":400,"text":"of 3*π rad/s. What is the magnitude of the angular"}</w:t>
             </w:r>
           </w:p>
           <w:p>
@@ -2347,67 +2023,7 @@
                 <w:sz w:val="27"/>
                 <w:szCs w:val="27"/>
               </w:rPr>
-              <w:t>{"</w:t>
-            </w:r>
-            <w:proofErr w:type="spellStart"/>
-            <w:r>
-              <w:rPr>
-                <w:rFonts w:ascii="Times New Roman" w:eastAsia="Times New Roman" w:hAnsi="Times New Roman" w:cs="Times New Roman"/>
-                <w:color w:val="000000"/>
-                <w:sz w:val="27"/>
-                <w:szCs w:val="27"/>
-              </w:rPr>
-              <w:t>action":"new-object</w:t>
-            </w:r>
-            <w:proofErr w:type="spellEnd"/>
-            <w:r>
-              <w:rPr>
-                <w:rFonts w:ascii="Times New Roman" w:eastAsia="Times New Roman" w:hAnsi="Times New Roman" w:cs="Times New Roman"/>
-                <w:color w:val="000000"/>
-                <w:sz w:val="27"/>
-                <w:szCs w:val="27"/>
-              </w:rPr>
-              <w:t>", "</w:t>
-            </w:r>
-            <w:proofErr w:type="spellStart"/>
-            <w:r>
-              <w:rPr>
-                <w:rFonts w:ascii="Times New Roman" w:eastAsia="Times New Roman" w:hAnsi="Times New Roman" w:cs="Times New Roman"/>
-                <w:color w:val="000000"/>
-                <w:sz w:val="27"/>
-                <w:szCs w:val="27"/>
-              </w:rPr>
-              <w:t>type":"statement</w:t>
-            </w:r>
-            <w:proofErr w:type="spellEnd"/>
-            <w:r>
-              <w:rPr>
-                <w:rFonts w:ascii="Times New Roman" w:eastAsia="Times New Roman" w:hAnsi="Times New Roman" w:cs="Times New Roman"/>
-                <w:color w:val="000000"/>
-                <w:sz w:val="27"/>
-                <w:szCs w:val="27"/>
-              </w:rPr>
-              <w:t>", "id":"statement2", "</w:t>
-            </w:r>
-            <w:proofErr w:type="spellStart"/>
-            <w:r>
-              <w:rPr>
-                <w:rFonts w:ascii="Times New Roman" w:eastAsia="Times New Roman" w:hAnsi="Times New Roman" w:cs="Times New Roman"/>
-                <w:color w:val="000000"/>
-                <w:sz w:val="27"/>
-                <w:szCs w:val="27"/>
-              </w:rPr>
-              <w:t>mode":"locked</w:t>
-            </w:r>
-            <w:proofErr w:type="spellEnd"/>
-            <w:r>
-              <w:rPr>
-                <w:rFonts w:ascii="Times New Roman" w:eastAsia="Times New Roman" w:hAnsi="Times New Roman" w:cs="Times New Roman"/>
-                <w:color w:val="000000"/>
-                <w:sz w:val="27"/>
-                <w:szCs w:val="27"/>
-              </w:rPr>
-              <w:t>", "x":10,"y":60,"width":400,"text":"displacement of the wheel after 45.0 seconds?"}</w:t>
+              <w:t>{"action":"new-object", "type":"statement", "id":"statement2", "mode":"locked", "x":10,"y":60,"width":400,"text":"displacement of the wheel after 45.0 seconds?"}</w:t>
             </w:r>
           </w:p>
           <w:p>
@@ -2431,67 +2047,7 @@
                 <w:sz w:val="27"/>
                 <w:szCs w:val="27"/>
               </w:rPr>
-              <w:t>{"</w:t>
-            </w:r>
-            <w:proofErr w:type="spellStart"/>
-            <w:r>
-              <w:rPr>
-                <w:rFonts w:ascii="Times New Roman" w:eastAsia="Times New Roman" w:hAnsi="Times New Roman" w:cs="Times New Roman"/>
-                <w:color w:val="000000"/>
-                <w:sz w:val="27"/>
-                <w:szCs w:val="27"/>
-              </w:rPr>
-              <w:t>action":"new-object</w:t>
-            </w:r>
-            <w:proofErr w:type="spellEnd"/>
-            <w:r>
-              <w:rPr>
-                <w:rFonts w:ascii="Times New Roman" w:eastAsia="Times New Roman" w:hAnsi="Times New Roman" w:cs="Times New Roman"/>
-                <w:color w:val="000000"/>
-                <w:sz w:val="27"/>
-                <w:szCs w:val="27"/>
-              </w:rPr>
-              <w:t>", "</w:t>
-            </w:r>
-            <w:proofErr w:type="spellStart"/>
-            <w:r>
-              <w:rPr>
-                <w:rFonts w:ascii="Times New Roman" w:eastAsia="Times New Roman" w:hAnsi="Times New Roman" w:cs="Times New Roman"/>
-                <w:color w:val="000000"/>
-                <w:sz w:val="27"/>
-                <w:szCs w:val="27"/>
-              </w:rPr>
-              <w:t>type":"statement</w:t>
-            </w:r>
-            <w:proofErr w:type="spellEnd"/>
-            <w:r>
-              <w:rPr>
-                <w:rFonts w:ascii="Times New Roman" w:eastAsia="Times New Roman" w:hAnsi="Times New Roman" w:cs="Times New Roman"/>
-                <w:color w:val="000000"/>
-                <w:sz w:val="27"/>
-                <w:szCs w:val="27"/>
-              </w:rPr>
-              <w:t>", "id":"statement3", "</w:t>
-            </w:r>
-            <w:proofErr w:type="spellStart"/>
-            <w:r>
-              <w:rPr>
-                <w:rFonts w:ascii="Times New Roman" w:eastAsia="Times New Roman" w:hAnsi="Times New Roman" w:cs="Times New Roman"/>
-                <w:color w:val="000000"/>
-                <w:sz w:val="27"/>
-                <w:szCs w:val="27"/>
-              </w:rPr>
-              <w:t>mode":"unknown</w:t>
-            </w:r>
-            <w:proofErr w:type="spellEnd"/>
-            <w:r>
-              <w:rPr>
-                <w:rFonts w:ascii="Times New Roman" w:eastAsia="Times New Roman" w:hAnsi="Times New Roman" w:cs="Times New Roman"/>
-                <w:color w:val="000000"/>
-                <w:sz w:val="27"/>
-                <w:szCs w:val="27"/>
-              </w:rPr>
-              <w:t>", "x":40,"y":85,"width":100,"text":"Answer: "}</w:t>
+              <w:t>{"action":"new-object", "type":"statement", "id":"statement3", "mode":"unknown", "x":40,"y":85,"width":100,"text":"Answer: "}</w:t>
             </w:r>
           </w:p>
           <w:p>
@@ -2515,87 +2071,7 @@
                 <w:sz w:val="27"/>
                 <w:szCs w:val="27"/>
               </w:rPr>
-              <w:t>{"</w:t>
-            </w:r>
-            <w:proofErr w:type="spellStart"/>
-            <w:r>
-              <w:rPr>
-                <w:rFonts w:ascii="Times New Roman" w:eastAsia="Times New Roman" w:hAnsi="Times New Roman" w:cs="Times New Roman"/>
-                <w:color w:val="000000"/>
-                <w:sz w:val="27"/>
-                <w:szCs w:val="27"/>
-              </w:rPr>
-              <w:t>action":"new-object</w:t>
-            </w:r>
-            <w:proofErr w:type="spellEnd"/>
-            <w:r>
-              <w:rPr>
-                <w:rFonts w:ascii="Times New Roman" w:eastAsia="Times New Roman" w:hAnsi="Times New Roman" w:cs="Times New Roman"/>
-                <w:color w:val="000000"/>
-                <w:sz w:val="27"/>
-                <w:szCs w:val="27"/>
-              </w:rPr>
-              <w:t>", "</w:t>
-            </w:r>
-            <w:proofErr w:type="spellStart"/>
-            <w:r>
-              <w:rPr>
-                <w:rFonts w:ascii="Times New Roman" w:eastAsia="Times New Roman" w:hAnsi="Times New Roman" w:cs="Times New Roman"/>
-                <w:color w:val="000000"/>
-                <w:sz w:val="27"/>
-                <w:szCs w:val="27"/>
-              </w:rPr>
-              <w:t>id":"graphic</w:t>
-            </w:r>
-            <w:proofErr w:type="spellEnd"/>
-            <w:r>
-              <w:rPr>
-                <w:rFonts w:ascii="Times New Roman" w:eastAsia="Times New Roman" w:hAnsi="Times New Roman" w:cs="Times New Roman"/>
-                <w:color w:val="000000"/>
-                <w:sz w:val="27"/>
-                <w:szCs w:val="27"/>
-              </w:rPr>
-              <w:t>", "</w:t>
-            </w:r>
-            <w:proofErr w:type="spellStart"/>
-            <w:r>
-              <w:rPr>
-                <w:rFonts w:ascii="Times New Roman" w:eastAsia="Times New Roman" w:hAnsi="Times New Roman" w:cs="Times New Roman"/>
-                <w:color w:val="000000"/>
-                <w:sz w:val="27"/>
-                <w:szCs w:val="27"/>
-              </w:rPr>
-              <w:t>type":"graphics</w:t>
-            </w:r>
-            <w:proofErr w:type="spellEnd"/>
-            <w:r>
-              <w:rPr>
-                <w:rFonts w:ascii="Times New Roman" w:eastAsia="Times New Roman" w:hAnsi="Times New Roman" w:cs="Times New Roman"/>
-                <w:color w:val="000000"/>
-                <w:sz w:val="27"/>
-                <w:szCs w:val="27"/>
-              </w:rPr>
-              <w:t>", "</w:t>
-            </w:r>
-            <w:proofErr w:type="spellStart"/>
-            <w:r>
-              <w:rPr>
-                <w:rFonts w:ascii="Times New Roman" w:eastAsia="Times New Roman" w:hAnsi="Times New Roman" w:cs="Times New Roman"/>
-                <w:color w:val="000000"/>
-                <w:sz w:val="27"/>
-                <w:szCs w:val="27"/>
-              </w:rPr>
-              <w:t>mode":"locked</w:t>
-            </w:r>
-            <w:proofErr w:type="spellEnd"/>
-            <w:r>
-              <w:rPr>
-                <w:rFonts w:ascii="Times New Roman" w:eastAsia="Times New Roman" w:hAnsi="Times New Roman" w:cs="Times New Roman"/>
-                <w:color w:val="000000"/>
-                <w:sz w:val="27"/>
-                <w:szCs w:val="27"/>
-              </w:rPr>
-              <w:t xml:space="preserve">", </w:t>
+              <w:t xml:space="preserve">{"action":"new-object", "id":"graphic", "type":"graphics", "mode":"locked", </w:t>
             </w:r>
             <w:r>
               <w:rPr>
@@ -2605,27 +2081,7 @@
                 <w:szCs w:val="27"/>
               </w:rPr>
               <w:lastRenderedPageBreak/>
-              <w:t>"x":10,"y":110,"width":150,"height":142,"href":"</w:t>
-            </w:r>
-            <w:proofErr w:type="gramStart"/>
-            <w:r>
-              <w:rPr>
-                <w:rFonts w:ascii="Times New Roman" w:eastAsia="Times New Roman" w:hAnsi="Times New Roman" w:cs="Times New Roman"/>
-                <w:color w:val="000000"/>
-                <w:sz w:val="27"/>
-                <w:szCs w:val="27"/>
-              </w:rPr>
-              <w:t>..</w:t>
-            </w:r>
-            <w:proofErr w:type="gramEnd"/>
-            <w:r>
-              <w:rPr>
-                <w:rFonts w:ascii="Times New Roman" w:eastAsia="Times New Roman" w:hAnsi="Times New Roman" w:cs="Times New Roman"/>
-                <w:color w:val="000000"/>
-                <w:sz w:val="27"/>
-                <w:szCs w:val="27"/>
-              </w:rPr>
-              <w:t>/images/kr1b.gif"}</w:t>
+              <w:t>"x":10,"y":110,"width":150,"height":142,"href":"../images/kr1b.gif"}</w:t>
             </w:r>
           </w:p>
           <w:p>
@@ -2649,67 +2105,7 @@
                 <w:sz w:val="27"/>
                 <w:szCs w:val="27"/>
               </w:rPr>
-              <w:t>{"</w:t>
-            </w:r>
-            <w:proofErr w:type="spellStart"/>
-            <w:r>
-              <w:rPr>
-                <w:rFonts w:ascii="Times New Roman" w:eastAsia="Times New Roman" w:hAnsi="Times New Roman" w:cs="Times New Roman"/>
-                <w:color w:val="000000"/>
-                <w:sz w:val="27"/>
-                <w:szCs w:val="27"/>
-              </w:rPr>
-              <w:t>action":"new-object</w:t>
-            </w:r>
-            <w:proofErr w:type="spellEnd"/>
-            <w:r>
-              <w:rPr>
-                <w:rFonts w:ascii="Times New Roman" w:eastAsia="Times New Roman" w:hAnsi="Times New Roman" w:cs="Times New Roman"/>
-                <w:color w:val="000000"/>
-                <w:sz w:val="27"/>
-                <w:szCs w:val="27"/>
-              </w:rPr>
-              <w:t>", "id":"time1", "</w:t>
-            </w:r>
-            <w:proofErr w:type="spellStart"/>
-            <w:r>
-              <w:rPr>
-                <w:rFonts w:ascii="Times New Roman" w:eastAsia="Times New Roman" w:hAnsi="Times New Roman" w:cs="Times New Roman"/>
-                <w:color w:val="000000"/>
-                <w:sz w:val="27"/>
-                <w:szCs w:val="27"/>
-              </w:rPr>
-              <w:t>type":"statement</w:t>
-            </w:r>
-            <w:proofErr w:type="spellEnd"/>
-            <w:r>
-              <w:rPr>
-                <w:rFonts w:ascii="Times New Roman" w:eastAsia="Times New Roman" w:hAnsi="Times New Roman" w:cs="Times New Roman"/>
-                <w:color w:val="000000"/>
-                <w:sz w:val="27"/>
-                <w:szCs w:val="27"/>
-              </w:rPr>
-              <w:t>", "</w:t>
-            </w:r>
-            <w:proofErr w:type="spellStart"/>
-            <w:r>
-              <w:rPr>
-                <w:rFonts w:ascii="Times New Roman" w:eastAsia="Times New Roman" w:hAnsi="Times New Roman" w:cs="Times New Roman"/>
-                <w:color w:val="000000"/>
-                <w:sz w:val="27"/>
-                <w:szCs w:val="27"/>
-              </w:rPr>
-              <w:t>mode":"locked</w:t>
-            </w:r>
-            <w:proofErr w:type="spellEnd"/>
-            <w:r>
-              <w:rPr>
-                <w:rFonts w:ascii="Times New Roman" w:eastAsia="Times New Roman" w:hAnsi="Times New Roman" w:cs="Times New Roman"/>
-                <w:color w:val="000000"/>
-                <w:sz w:val="27"/>
-                <w:szCs w:val="27"/>
-              </w:rPr>
-              <w:t>", "width":250,"x":450,"y":15,"text":"Time T0: start of problem."}</w:t>
+              <w:t>{"action":"new-object", "id":"time1", "type":"statement", "mode":"locked", "width":250,"x":450,"y":15,"text":"Time T0: start of problem."}</w:t>
             </w:r>
           </w:p>
           <w:p>
@@ -2733,67 +2129,7 @@
                 <w:sz w:val="27"/>
                 <w:szCs w:val="27"/>
               </w:rPr>
-              <w:t>{"</w:t>
-            </w:r>
-            <w:proofErr w:type="spellStart"/>
-            <w:r>
-              <w:rPr>
-                <w:rFonts w:ascii="Times New Roman" w:eastAsia="Times New Roman" w:hAnsi="Times New Roman" w:cs="Times New Roman"/>
-                <w:color w:val="000000"/>
-                <w:sz w:val="27"/>
-                <w:szCs w:val="27"/>
-              </w:rPr>
-              <w:t>action":"new-object</w:t>
-            </w:r>
-            <w:proofErr w:type="spellEnd"/>
-            <w:r>
-              <w:rPr>
-                <w:rFonts w:ascii="Times New Roman" w:eastAsia="Times New Roman" w:hAnsi="Times New Roman" w:cs="Times New Roman"/>
-                <w:color w:val="000000"/>
-                <w:sz w:val="27"/>
-                <w:szCs w:val="27"/>
-              </w:rPr>
-              <w:t>", "id":"time2", "</w:t>
-            </w:r>
-            <w:proofErr w:type="spellStart"/>
-            <w:r>
-              <w:rPr>
-                <w:rFonts w:ascii="Times New Roman" w:eastAsia="Times New Roman" w:hAnsi="Times New Roman" w:cs="Times New Roman"/>
-                <w:color w:val="000000"/>
-                <w:sz w:val="27"/>
-                <w:szCs w:val="27"/>
-              </w:rPr>
-              <w:t>type":"statement</w:t>
-            </w:r>
-            <w:proofErr w:type="spellEnd"/>
-            <w:r>
-              <w:rPr>
-                <w:rFonts w:ascii="Times New Roman" w:eastAsia="Times New Roman" w:hAnsi="Times New Roman" w:cs="Times New Roman"/>
-                <w:color w:val="000000"/>
-                <w:sz w:val="27"/>
-                <w:szCs w:val="27"/>
-              </w:rPr>
-              <w:t>", "</w:t>
-            </w:r>
-            <w:proofErr w:type="spellStart"/>
-            <w:r>
-              <w:rPr>
-                <w:rFonts w:ascii="Times New Roman" w:eastAsia="Times New Roman" w:hAnsi="Times New Roman" w:cs="Times New Roman"/>
-                <w:color w:val="000000"/>
-                <w:sz w:val="27"/>
-                <w:szCs w:val="27"/>
-              </w:rPr>
-              <w:t>mode":"locked</w:t>
-            </w:r>
-            <w:proofErr w:type="spellEnd"/>
-            <w:r>
-              <w:rPr>
-                <w:rFonts w:ascii="Times New Roman" w:eastAsia="Times New Roman" w:hAnsi="Times New Roman" w:cs="Times New Roman"/>
-                <w:color w:val="000000"/>
-                <w:sz w:val="27"/>
-                <w:szCs w:val="27"/>
-              </w:rPr>
-              <w:t>", "width":250,"x":450,"y":40,"text":"Time T1: 45 seconds later."}</w:t>
+              <w:t>{"action":"new-object", "id":"time2", "type":"statement", "mode":"locked", "width":250,"x":450,"y":40,"text":"Time T1: 45 seconds later."}</w:t>
             </w:r>
           </w:p>
           <w:p>
@@ -2817,47 +2153,7 @@
                 <w:sz w:val="27"/>
                 <w:szCs w:val="27"/>
               </w:rPr>
-              <w:t>{"</w:t>
-            </w:r>
-            <w:proofErr w:type="spellStart"/>
-            <w:r>
-              <w:rPr>
-                <w:rFonts w:ascii="Times New Roman" w:eastAsia="Times New Roman" w:hAnsi="Times New Roman" w:cs="Times New Roman"/>
-                <w:color w:val="000000"/>
-                <w:sz w:val="27"/>
-                <w:szCs w:val="27"/>
-              </w:rPr>
-              <w:t>action":"set-preference</w:t>
-            </w:r>
-            <w:proofErr w:type="spellEnd"/>
-            <w:r>
-              <w:rPr>
-                <w:rFonts w:ascii="Times New Roman" w:eastAsia="Times New Roman" w:hAnsi="Times New Roman" w:cs="Times New Roman"/>
-                <w:color w:val="000000"/>
-                <w:sz w:val="27"/>
-                <w:szCs w:val="27"/>
-              </w:rPr>
-              <w:t>", "name":"</w:t>
-            </w:r>
-            <w:proofErr w:type="spellStart"/>
-            <w:r>
-              <w:rPr>
-                <w:rFonts w:ascii="Times New Roman" w:eastAsia="Times New Roman" w:hAnsi="Times New Roman" w:cs="Times New Roman"/>
-                <w:color w:val="000000"/>
-                <w:sz w:val="27"/>
-                <w:szCs w:val="27"/>
-              </w:rPr>
-              <w:t>angleSnap</w:t>
-            </w:r>
-            <w:proofErr w:type="spellEnd"/>
-            <w:r>
-              <w:rPr>
-                <w:rFonts w:ascii="Times New Roman" w:eastAsia="Times New Roman" w:hAnsi="Times New Roman" w:cs="Times New Roman"/>
-                <w:color w:val="000000"/>
-                <w:sz w:val="27"/>
-                <w:szCs w:val="27"/>
-              </w:rPr>
-              <w:t>", "value":1}</w:t>
+              <w:t>{"action":"set-preference", "name":"angleSnap", "value":1}</w:t>
             </w:r>
           </w:p>
           <w:p>
@@ -2881,67 +2177,7 @@
                 <w:sz w:val="27"/>
                 <w:szCs w:val="27"/>
               </w:rPr>
-              <w:t>{"</w:t>
-            </w:r>
-            <w:proofErr w:type="spellStart"/>
-            <w:r>
-              <w:rPr>
-                <w:rFonts w:ascii="Times New Roman" w:eastAsia="Times New Roman" w:hAnsi="Times New Roman" w:cs="Times New Roman"/>
-                <w:color w:val="000000"/>
-                <w:sz w:val="27"/>
-                <w:szCs w:val="27"/>
-              </w:rPr>
-              <w:t>action":"set-preference</w:t>
-            </w:r>
-            <w:proofErr w:type="spellEnd"/>
-            <w:r>
-              <w:rPr>
-                <w:rFonts w:ascii="Times New Roman" w:eastAsia="Times New Roman" w:hAnsi="Times New Roman" w:cs="Times New Roman"/>
-                <w:color w:val="000000"/>
-                <w:sz w:val="27"/>
-                <w:szCs w:val="27"/>
-              </w:rPr>
-              <w:t>", "</w:t>
-            </w:r>
-            <w:proofErr w:type="spellStart"/>
-            <w:r>
-              <w:rPr>
-                <w:rFonts w:ascii="Times New Roman" w:eastAsia="Times New Roman" w:hAnsi="Times New Roman" w:cs="Times New Roman"/>
-                <w:color w:val="000000"/>
-                <w:sz w:val="27"/>
-                <w:szCs w:val="27"/>
-              </w:rPr>
-              <w:t>name":"informed-consent</w:t>
-            </w:r>
-            <w:proofErr w:type="spellEnd"/>
-            <w:r>
-              <w:rPr>
-                <w:rFonts w:ascii="Times New Roman" w:eastAsia="Times New Roman" w:hAnsi="Times New Roman" w:cs="Times New Roman"/>
-                <w:color w:val="000000"/>
-                <w:sz w:val="27"/>
-                <w:szCs w:val="27"/>
-              </w:rPr>
-              <w:t>", "value":"</w:t>
-            </w:r>
-            <w:proofErr w:type="spellStart"/>
-            <w:r>
-              <w:rPr>
-                <w:rFonts w:ascii="Times New Roman" w:eastAsia="Times New Roman" w:hAnsi="Times New Roman" w:cs="Times New Roman"/>
-                <w:color w:val="000000"/>
-                <w:sz w:val="27"/>
-                <w:szCs w:val="27"/>
-              </w:rPr>
-              <w:t>agree:default-consent-asu</w:t>
-            </w:r>
-            <w:proofErr w:type="spellEnd"/>
-            <w:r>
-              <w:rPr>
-                <w:rFonts w:ascii="Times New Roman" w:eastAsia="Times New Roman" w:hAnsi="Times New Roman" w:cs="Times New Roman"/>
-                <w:color w:val="000000"/>
-                <w:sz w:val="27"/>
-                <w:szCs w:val="27"/>
-              </w:rPr>
-              <w:t>"}</w:t>
+              <w:t>{"action":"set-preference", "name":"informed-consent", "value":"agree:default-consent-asu"}</w:t>
             </w:r>
           </w:p>
           <w:p>
@@ -2965,27 +2201,7 @@
                 <w:sz w:val="27"/>
                 <w:szCs w:val="27"/>
               </w:rPr>
-              <w:t>{"</w:t>
-            </w:r>
-            <w:proofErr w:type="spellStart"/>
-            <w:r>
-              <w:rPr>
-                <w:rFonts w:ascii="Times New Roman" w:eastAsia="Times New Roman" w:hAnsi="Times New Roman" w:cs="Times New Roman"/>
-                <w:color w:val="000000"/>
-                <w:sz w:val="27"/>
-                <w:szCs w:val="27"/>
-              </w:rPr>
-              <w:t>action":"set-score</w:t>
-            </w:r>
-            <w:proofErr w:type="spellEnd"/>
-            <w:r>
-              <w:rPr>
-                <w:rFonts w:ascii="Times New Roman" w:eastAsia="Times New Roman" w:hAnsi="Times New Roman" w:cs="Times New Roman"/>
-                <w:color w:val="000000"/>
-                <w:sz w:val="27"/>
-                <w:szCs w:val="27"/>
-              </w:rPr>
-              <w:t>", "score":0}</w:t>
+              <w:t>{"action":"set-score", "score":0}</w:t>
             </w:r>
           </w:p>
           <w:p>
@@ -3009,67 +2225,7 @@
                 <w:sz w:val="27"/>
                 <w:szCs w:val="27"/>
               </w:rPr>
-              <w:t>{"</w:t>
-            </w:r>
-            <w:proofErr w:type="spellStart"/>
-            <w:r>
-              <w:rPr>
-                <w:rFonts w:ascii="Times New Roman" w:eastAsia="Times New Roman" w:hAnsi="Times New Roman" w:cs="Times New Roman"/>
-                <w:color w:val="000000"/>
-                <w:sz w:val="27"/>
-                <w:szCs w:val="27"/>
-              </w:rPr>
-              <w:t>action":"log</w:t>
-            </w:r>
-            <w:proofErr w:type="spellEnd"/>
-            <w:r>
-              <w:rPr>
-                <w:rFonts w:ascii="Times New Roman" w:eastAsia="Times New Roman" w:hAnsi="Times New Roman" w:cs="Times New Roman"/>
-                <w:color w:val="000000"/>
-                <w:sz w:val="27"/>
-                <w:szCs w:val="27"/>
-              </w:rPr>
-              <w:t>", "</w:t>
-            </w:r>
-            <w:proofErr w:type="spellStart"/>
-            <w:r>
-              <w:rPr>
-                <w:rFonts w:ascii="Times New Roman" w:eastAsia="Times New Roman" w:hAnsi="Times New Roman" w:cs="Times New Roman"/>
-                <w:color w:val="000000"/>
-                <w:sz w:val="27"/>
-                <w:szCs w:val="27"/>
-              </w:rPr>
-              <w:t>log":"user-agent</w:t>
-            </w:r>
-            <w:proofErr w:type="spellEnd"/>
-            <w:r>
-              <w:rPr>
-                <w:rFonts w:ascii="Times New Roman" w:eastAsia="Times New Roman" w:hAnsi="Times New Roman" w:cs="Times New Roman"/>
-                <w:color w:val="000000"/>
-                <w:sz w:val="27"/>
-                <w:szCs w:val="27"/>
-              </w:rPr>
-              <w:t>", "</w:t>
-            </w:r>
-            <w:proofErr w:type="spellStart"/>
-            <w:r>
-              <w:rPr>
-                <w:rFonts w:ascii="Times New Roman" w:eastAsia="Times New Roman" w:hAnsi="Times New Roman" w:cs="Times New Roman"/>
-                <w:color w:val="000000"/>
-                <w:sz w:val="27"/>
-                <w:szCs w:val="27"/>
-              </w:rPr>
-              <w:t>text":"Mozilla</w:t>
-            </w:r>
-            <w:proofErr w:type="spellEnd"/>
-            <w:r>
-              <w:rPr>
-                <w:rFonts w:ascii="Times New Roman" w:eastAsia="Times New Roman" w:hAnsi="Times New Roman" w:cs="Times New Roman"/>
-                <w:color w:val="000000"/>
-                <w:sz w:val="27"/>
-                <w:szCs w:val="27"/>
-              </w:rPr>
-              <w:t>/5.0 (Windows NT 6.1; WOW64; rv:24.0) Gecko/20100101 Firefox/24.0"}</w:t>
+              <w:t>{"action":"log", "log":"user-agent", "text":"Mozilla/5.0 (Windows NT 6.1; WOW64; rv:24.0) Gecko/20100101 Firefox/24.0"}</w:t>
             </w:r>
           </w:p>
           <w:p>
@@ -3093,67 +2249,7 @@
                 <w:sz w:val="27"/>
                 <w:szCs w:val="27"/>
               </w:rPr>
-              <w:t>{"y":65,"x":450,"width":300,"text":"Let t01 be the duration of time between T0 and T1", "</w:t>
-            </w:r>
-            <w:proofErr w:type="spellStart"/>
-            <w:r>
-              <w:rPr>
-                <w:rFonts w:ascii="Times New Roman" w:eastAsia="Times New Roman" w:hAnsi="Times New Roman" w:cs="Times New Roman"/>
-                <w:color w:val="000000"/>
-                <w:sz w:val="27"/>
-                <w:szCs w:val="27"/>
-              </w:rPr>
-              <w:t>mode":"unknown</w:t>
-            </w:r>
-            <w:proofErr w:type="spellEnd"/>
-            <w:r>
-              <w:rPr>
-                <w:rFonts w:ascii="Times New Roman" w:eastAsia="Times New Roman" w:hAnsi="Times New Roman" w:cs="Times New Roman"/>
-                <w:color w:val="000000"/>
-                <w:sz w:val="27"/>
-                <w:szCs w:val="27"/>
-              </w:rPr>
-              <w:t>", "id":"pre3", "</w:t>
-            </w:r>
-            <w:proofErr w:type="spellStart"/>
-            <w:r>
-              <w:rPr>
-                <w:rFonts w:ascii="Times New Roman" w:eastAsia="Times New Roman" w:hAnsi="Times New Roman" w:cs="Times New Roman"/>
-                <w:color w:val="000000"/>
-                <w:sz w:val="27"/>
-                <w:szCs w:val="27"/>
-              </w:rPr>
-              <w:t>action":"new-object</w:t>
-            </w:r>
-            <w:proofErr w:type="spellEnd"/>
-            <w:r>
-              <w:rPr>
-                <w:rFonts w:ascii="Times New Roman" w:eastAsia="Times New Roman" w:hAnsi="Times New Roman" w:cs="Times New Roman"/>
-                <w:color w:val="000000"/>
-                <w:sz w:val="27"/>
-                <w:szCs w:val="27"/>
-              </w:rPr>
-              <w:t>", "</w:t>
-            </w:r>
-            <w:proofErr w:type="spellStart"/>
-            <w:r>
-              <w:rPr>
-                <w:rFonts w:ascii="Times New Roman" w:eastAsia="Times New Roman" w:hAnsi="Times New Roman" w:cs="Times New Roman"/>
-                <w:color w:val="000000"/>
-                <w:sz w:val="27"/>
-                <w:szCs w:val="27"/>
-              </w:rPr>
-              <w:t>type":"statement</w:t>
-            </w:r>
-            <w:proofErr w:type="spellEnd"/>
-            <w:r>
-              <w:rPr>
-                <w:rFonts w:ascii="Times New Roman" w:eastAsia="Times New Roman" w:hAnsi="Times New Roman" w:cs="Times New Roman"/>
-                <w:color w:val="000000"/>
-                <w:sz w:val="27"/>
-                <w:szCs w:val="27"/>
-              </w:rPr>
-              <w:t>", "symbol":"t01"}</w:t>
+              <w:t>{"y":65,"x":450,"width":300,"text":"Let t01 be the duration of time between T0 and T1", "mode":"unknown", "id":"pre3", "action":"new-object", "type":"statement", "symbol":"t01"}</w:t>
             </w:r>
           </w:p>
           <w:p>
@@ -3177,47 +2273,7 @@
                 <w:sz w:val="27"/>
                 <w:szCs w:val="27"/>
               </w:rPr>
-              <w:t>{"</w:t>
-            </w:r>
-            <w:proofErr w:type="spellStart"/>
-            <w:r>
-              <w:rPr>
-                <w:rFonts w:ascii="Times New Roman" w:eastAsia="Times New Roman" w:hAnsi="Times New Roman" w:cs="Times New Roman"/>
-                <w:color w:val="000000"/>
-                <w:sz w:val="27"/>
-                <w:szCs w:val="27"/>
-              </w:rPr>
-              <w:t>action":"modify-object</w:t>
-            </w:r>
-            <w:proofErr w:type="spellEnd"/>
-            <w:r>
-              <w:rPr>
-                <w:rFonts w:ascii="Times New Roman" w:eastAsia="Times New Roman" w:hAnsi="Times New Roman" w:cs="Times New Roman"/>
-                <w:color w:val="000000"/>
-                <w:sz w:val="27"/>
-                <w:szCs w:val="27"/>
-              </w:rPr>
-              <w:t>", "id":"pre3", "</w:t>
-            </w:r>
-            <w:proofErr w:type="spellStart"/>
-            <w:r>
-              <w:rPr>
-                <w:rFonts w:ascii="Times New Roman" w:eastAsia="Times New Roman" w:hAnsi="Times New Roman" w:cs="Times New Roman"/>
-                <w:color w:val="000000"/>
-                <w:sz w:val="27"/>
-                <w:szCs w:val="27"/>
-              </w:rPr>
-              <w:t>mode":"correct</w:t>
-            </w:r>
-            <w:proofErr w:type="spellEnd"/>
-            <w:r>
-              <w:rPr>
-                <w:rFonts w:ascii="Times New Roman" w:eastAsia="Times New Roman" w:hAnsi="Times New Roman" w:cs="Times New Roman"/>
-                <w:color w:val="000000"/>
-                <w:sz w:val="27"/>
-                <w:szCs w:val="27"/>
-              </w:rPr>
-              <w:t>"}</w:t>
+              <w:t>{"action":"modify-object", "id":"pre3", "mode":"correct"}</w:t>
             </w:r>
           </w:p>
         </w:tc>
@@ -3279,23 +2335,7 @@
       </w:r>
       <w:r>
         <w:tab/>
-        <w:t xml:space="preserve">All the actions will documented using a </w:t>
-      </w:r>
-      <w:proofErr w:type="spellStart"/>
-      <w:r>
-        <w:t>json</w:t>
-      </w:r>
-      <w:proofErr w:type="spellEnd"/>
-      <w:r>
-        <w:t xml:space="preserve"> string which will have the key value pair as per the column name defined above. The values can be added as to another table as well as in the form of the </w:t>
-      </w:r>
-      <w:proofErr w:type="spellStart"/>
-      <w:r>
-        <w:t>json</w:t>
-      </w:r>
-      <w:proofErr w:type="spellEnd"/>
-      <w:r>
-        <w:t xml:space="preserve"> values as shown in the table. This will help in the analysis of the problem while finding average time of the class etc. </w:t>
+        <w:t xml:space="preserve">All the actions will documented using a json string which will have the key value pair as per the column name defined above. The values can be added as to another table as well as in the form of the json values as shown in the table. This will help in the analysis of the problem while finding average time of the class etc. </w:t>
       </w:r>
       <w:r>
         <w:softHyphen/>
@@ -3321,8 +2361,6 @@
       <w:r>
         <w:softHyphen/>
       </w:r>
-      <w:bookmarkStart w:id="0" w:name="_GoBack"/>
-      <w:bookmarkEnd w:id="0"/>
     </w:p>
     <w:sectPr>
       <w:pgSz w:w="12240" w:h="15840"/>

</xml_diff>